<commit_message>
fixed doc a little bit
</commit_message>
<xml_diff>
--- a/ICML/report.docx
+++ b/ICML/report.docx
@@ -62,7 +62,35 @@
         <w:rPr>
           <w:b w:val="0"/>
         </w:rPr>
-        <w:t>The rapid growth of technology and the emphasized importance for education equality has inevitably led to the marriage of the two concepts. Today, there is a growing interest in innovative instruction delivery and support systems that would make education more accessible. Many outstanding Massive Open Online Courses (MOOCs) such as Coursera and edX are already doing a great job in replacing the role of a physical lecture, but there is still a great demand for an online grading system, especially for essays. Manually grading essays is time consuming and not applicable to MOOCs where the students to instructors ratio is much higher than that in physical classes. If we can automatically grade essays or at least provide a ballpark measure of each essay’s grade (classify them into certain grade ranges), then we will be able to save a huge amount of time and effort. In this report, we will talk about our proposed automated essay grading system.</w:t>
+        <w:t xml:space="preserve">The rapid growth of technology and the emphasized importance for education equality has inevitably led to the marriage of the two concepts. Today, there is a growing interest in innovative instruction delivery and support systems that would make education more accessible. Many outstanding Massive Open Online Courses (MOOCs) such as </w:t>
+      </w:r>
+      <w:proofErr w:type="spellStart"/>
+      <w:r>
+        <w:rPr>
+          <w:b w:val="0"/>
+        </w:rPr>
+        <w:t>Coursera</w:t>
+      </w:r>
+      <w:proofErr w:type="spellEnd"/>
+      <w:r>
+        <w:rPr>
+          <w:b w:val="0"/>
+        </w:rPr>
+        <w:t xml:space="preserve"> and </w:t>
+      </w:r>
+      <w:proofErr w:type="spellStart"/>
+      <w:r>
+        <w:rPr>
+          <w:b w:val="0"/>
+        </w:rPr>
+        <w:t>edX</w:t>
+      </w:r>
+      <w:proofErr w:type="spellEnd"/>
+      <w:r>
+        <w:rPr>
+          <w:b w:val="0"/>
+        </w:rPr>
+        <w:t xml:space="preserve"> are already doing a great job in replacing the role of a physical lecture, but there is still a great demand for an online grading system, especially for essays. Manually grading essays is time consuming and not applicable to MOOCs where the students to instructors ratio is much higher than that in physical classes. If we can automatically grade essays or at least provide a ballpark measure of each essay’s grade (classify them into certain grade ranges), then we will be able to save a huge amount of time and effort. In this report, we will talk about our proposed automated essay grading system.</w:t>
       </w:r>
     </w:p>
     <w:p>
@@ -80,7 +108,63 @@
         <w:rPr>
           <w:b w:val="0"/>
         </w:rPr>
-        <w:t>Among various essay grading criteria, we focused on surface features, which are statistical values including total number of distinct words, percentage of spelling errors, and part of speech distribution, and on-topic-ness of the essay, which we defined as how well the essay answers the given prompt. To measure on-topic-ness of the essay, we computed the relative weight of each word in an essay to the corpus, all essays in the same essay set, using tf-idf, and calculated the essay’s topical distribution of pre-generated list of topics through Latent Dirichlet Allocation(LDA). Representing each essay with these features in a vector form, we used KNN and SVM regression test to measure the accuracy of each essay set. Contrary to what we initially believed, surface features were more effective than tf-idf or LDA.</w:t>
+        <w:t xml:space="preserve">Among various essay grading criteria, we focused on surface features, which are statistical values including total number of distinct words, percentage of spelling errors, and part of speech distribution, and on-topic-ness of the essay, which we defined as how well the essay answers the given prompt. To measure on-topic-ness of the essay, we computed the relative weight of each word in an essay to the corpus, all essays in the same essay set, using </w:t>
+      </w:r>
+      <w:proofErr w:type="spellStart"/>
+      <w:r>
+        <w:rPr>
+          <w:b w:val="0"/>
+        </w:rPr>
+        <w:t>tf-idf</w:t>
+      </w:r>
+      <w:proofErr w:type="spellEnd"/>
+      <w:r>
+        <w:rPr>
+          <w:b w:val="0"/>
+        </w:rPr>
+        <w:t xml:space="preserve">, and calculated the essay’s topical distribution of pre-generated list of topics through Latent </w:t>
+      </w:r>
+      <w:proofErr w:type="spellStart"/>
+      <w:r>
+        <w:rPr>
+          <w:b w:val="0"/>
+        </w:rPr>
+        <w:t>Dirichlet</w:t>
+      </w:r>
+      <w:proofErr w:type="spellEnd"/>
+      <w:r>
+        <w:rPr>
+          <w:b w:val="0"/>
+        </w:rPr>
+        <w:t xml:space="preserve"> </w:t>
+      </w:r>
+      <w:proofErr w:type="gramStart"/>
+      <w:r>
+        <w:rPr>
+          <w:b w:val="0"/>
+        </w:rPr>
+        <w:t>Allocation(</w:t>
+      </w:r>
+      <w:proofErr w:type="gramEnd"/>
+      <w:r>
+        <w:rPr>
+          <w:b w:val="0"/>
+        </w:rPr>
+        <w:t xml:space="preserve">LDA). Representing each essay with these features in a vector form, we used KNN and SVM regression test to measure the accuracy of each essay set. Contrary to what we initially believed, surface features were more effective than </w:t>
+      </w:r>
+      <w:proofErr w:type="spellStart"/>
+      <w:r>
+        <w:rPr>
+          <w:b w:val="0"/>
+        </w:rPr>
+        <w:t>tf-idf</w:t>
+      </w:r>
+      <w:proofErr w:type="spellEnd"/>
+      <w:r>
+        <w:rPr>
+          <w:b w:val="0"/>
+        </w:rPr>
+        <w:t xml:space="preserve"> or LDA.</w:t>
       </w:r>
     </w:p>
     <w:p>
@@ -114,8 +198,23 @@
         <w:rPr>
           <w:b w:val="0"/>
         </w:rPr>
-        <w:t xml:space="preserve">First, we needed to come up with a feature function such that given an essay, a feature function will output a feature vector that would represent the essay (If </w:t>
-      </w:r>
+        <w:t xml:space="preserve">First, we needed to come up with a feature function such that given an </w:t>
+      </w:r>
+      <w:proofErr w:type="gramStart"/>
+      <w:r>
+        <w:rPr>
+          <w:b w:val="0"/>
+        </w:rPr>
+        <w:t>essay,</w:t>
+      </w:r>
+      <w:proofErr w:type="gramEnd"/>
+      <w:r>
+        <w:rPr>
+          <w:b w:val="0"/>
+        </w:rPr>
+        <w:t xml:space="preserve"> a feature function will output a feature vector that would represent the essay (If </w:t>
+      </w:r>
+      <w:proofErr w:type="spellStart"/>
       <w:r>
         <w:rPr>
           <w:b w:val="0"/>
@@ -132,6 +231,7 @@
         </w:rPr>
         <w:t>p</w:t>
       </w:r>
+      <w:proofErr w:type="spellEnd"/>
       <w:r>
         <w:rPr>
           <w:b w:val="0"/>
@@ -181,7 +281,15 @@
           <w:b w:val="0"/>
           <w:i/>
         </w:rPr>
-        <w:t>f: E</w:t>
+        <w:t xml:space="preserve">f: </w:t>
+      </w:r>
+      <w:proofErr w:type="spellStart"/>
+      <w:r>
+        <w:rPr>
+          <w:b w:val="0"/>
+          <w:i/>
+        </w:rPr>
+        <w:t>E</w:t>
       </w:r>
       <w:r>
         <w:rPr>
@@ -191,6 +299,7 @@
         </w:rPr>
         <w:t>p</w:t>
       </w:r>
+      <w:proofErr w:type="spellEnd"/>
       <w:r>
         <w:rPr>
           <w:b w:val="0"/>
@@ -200,6 +309,9 @@
       </w:r>
       <m:oMath>
         <m:r>
+          <m:rPr>
+            <m:sty m:val="bi"/>
+          </m:rPr>
           <w:rPr>
             <w:rFonts w:ascii="Cambria Math" w:hAnsi="Cambria Math"/>
           </w:rPr>
@@ -238,21 +350,7 @@
           <w:b w:val="0"/>
           <w:i/>
         </w:rPr>
-        <w:t>h</w:t>
-      </w:r>
-      <w:r>
-        <w:rPr>
-          <w:b w:val="0"/>
-          <w:i/>
-        </w:rPr>
-        <w:t xml:space="preserve">: </w:t>
-      </w:r>
-      <w:r>
-        <w:rPr>
-          <w:b w:val="0"/>
-          <w:i/>
-        </w:rPr>
-        <w:t>X</w:t>
+        <w:t>h: X</w:t>
       </w:r>
       <w:r>
         <w:rPr>
@@ -263,6 +361,9 @@
       </w:r>
       <m:oMath>
         <m:r>
+          <m:rPr>
+            <m:sty m:val="bi"/>
+          </m:rPr>
           <w:rPr>
             <w:rFonts w:ascii="Cambria Math" w:hAnsi="Cambria Math"/>
           </w:rPr>
@@ -274,14 +375,7 @@
           <w:b w:val="0"/>
           <w:i/>
         </w:rPr>
-        <w:t xml:space="preserve"> </w:t>
-      </w:r>
-      <w:r>
-        <w:rPr>
-          <w:b w:val="0"/>
-          <w:i/>
-        </w:rPr>
-        <w:t>Y</w:t>
+        <w:t xml:space="preserve"> Y</w:t>
       </w:r>
       <w:r>
         <w:rPr>
@@ -297,6 +391,7 @@
         </w:rPr>
         <w:t xml:space="preserve">, where </w:t>
       </w:r>
+      <w:proofErr w:type="spellStart"/>
       <w:r>
         <w:rPr>
           <w:b w:val="0"/>
@@ -312,6 +407,7 @@
         </w:rPr>
         <w:t>p</w:t>
       </w:r>
+      <w:proofErr w:type="spellEnd"/>
       <w:r>
         <w:rPr>
           <w:b w:val="0"/>
@@ -373,7 +469,63 @@
         <w:rPr>
           <w:b w:val="0"/>
         </w:rPr>
-        <w:t>There are 3 components to our feature function, essay statistics, tf-idf vector, and topical distribution through LDA. Essay statistics involved total number of words, total number of unique words, average lengths of words, percentage of spelling errors, and then finally a part of speech distribution within the essay. As for tf-idf, prior to calculating tf-idf vectors for the essays, we used Porter Stemmer to tokenize the words and removed stop words to get more refined tf-idf vectors. Finally, we first ran LDA on each essay s</w:t>
+        <w:t xml:space="preserve">There are 3 components to our feature function, essay statistics, </w:t>
+      </w:r>
+      <w:proofErr w:type="spellStart"/>
+      <w:r>
+        <w:rPr>
+          <w:b w:val="0"/>
+        </w:rPr>
+        <w:t>tf-idf</w:t>
+      </w:r>
+      <w:proofErr w:type="spellEnd"/>
+      <w:r>
+        <w:rPr>
+          <w:b w:val="0"/>
+        </w:rPr>
+        <w:t xml:space="preserve"> vector, and topical distribution through LDA. Essay statistics involved total number of words, total number of unique words, average lengths of words, percentage of spelling errors, and then finally a part of speech distribution within the essay. As for </w:t>
+      </w:r>
+      <w:proofErr w:type="spellStart"/>
+      <w:r>
+        <w:rPr>
+          <w:b w:val="0"/>
+        </w:rPr>
+        <w:t>tf-idf</w:t>
+      </w:r>
+      <w:proofErr w:type="spellEnd"/>
+      <w:r>
+        <w:rPr>
+          <w:b w:val="0"/>
+        </w:rPr>
+        <w:t xml:space="preserve">, prior to calculating </w:t>
+      </w:r>
+      <w:proofErr w:type="spellStart"/>
+      <w:r>
+        <w:rPr>
+          <w:b w:val="0"/>
+        </w:rPr>
+        <w:t>tf-idf</w:t>
+      </w:r>
+      <w:proofErr w:type="spellEnd"/>
+      <w:r>
+        <w:rPr>
+          <w:b w:val="0"/>
+        </w:rPr>
+        <w:t xml:space="preserve"> vectors for the essays, we used Porter Stemmer to tokenize the words and removed stop words to get more refined </w:t>
+      </w:r>
+      <w:proofErr w:type="spellStart"/>
+      <w:r>
+        <w:rPr>
+          <w:b w:val="0"/>
+        </w:rPr>
+        <w:t>tf-idf</w:t>
+      </w:r>
+      <w:proofErr w:type="spellEnd"/>
+      <w:r>
+        <w:rPr>
+          <w:b w:val="0"/>
+        </w:rPr>
+        <w:t xml:space="preserve"> vectors. Finally, we first ran LDA on each essay s</w:t>
       </w:r>
       <w:r>
         <w:rPr>
@@ -403,7 +555,35 @@
         <w:rPr>
           <w:b w:val="0"/>
         </w:rPr>
-        <w:t>Also, to improve the topical coherency of LDA, we tried various methods. We manually expanded the stopword list, filtered out words whose appearance is below or above certain threshold, used univariate statistical tests to filter out statistically unimportant words, and finally fixed spelling errors to get the correct word.</w:t>
+        <w:t xml:space="preserve">Also, to improve the topical coherency of LDA, we tried various methods. We manually expanded the </w:t>
+      </w:r>
+      <w:proofErr w:type="spellStart"/>
+      <w:r>
+        <w:rPr>
+          <w:b w:val="0"/>
+        </w:rPr>
+        <w:t>stopword</w:t>
+      </w:r>
+      <w:proofErr w:type="spellEnd"/>
+      <w:r>
+        <w:rPr>
+          <w:b w:val="0"/>
+        </w:rPr>
+        <w:t xml:space="preserve"> list, filtered out words whose appearance is below or above certain threshold, used </w:t>
+      </w:r>
+      <w:proofErr w:type="spellStart"/>
+      <w:r>
+        <w:rPr>
+          <w:b w:val="0"/>
+        </w:rPr>
+        <w:t>univariate</w:t>
+      </w:r>
+      <w:proofErr w:type="spellEnd"/>
+      <w:r>
+        <w:rPr>
+          <w:b w:val="0"/>
+        </w:rPr>
+        <w:t xml:space="preserve"> statistical tests to filter out statistically unimportant words, and finally fixed spelling errors to get the correct word.</w:t>
       </w:r>
     </w:p>
     <w:p>
@@ -418,7 +598,15 @@
         <w:rPr>
           <w:b w:val="0"/>
         </w:rPr>
-        <w:t xml:space="preserve">Then, we concatenated these components in different combinations to obtain the feature vectors for all the training data and the test data. Also, in order to have equal weight for each component, we normalized each component to 1. Then, we used KNN algorithm and SVM to predict the score of the test essays. </w:t>
+        <w:t xml:space="preserve">Then, we concatenated these </w:t>
+      </w:r>
+      <w:bookmarkStart w:id="0" w:name="_GoBack"/>
+      <w:bookmarkEnd w:id="0"/>
+      <w:r>
+        <w:rPr>
+          <w:b w:val="0"/>
+        </w:rPr>
+        <w:t xml:space="preserve">components in different combinations to obtain the feature vectors for all the training data and the test data. Also, in order to have equal weight for each component, we normalized each component to 1. Then, we used KNN algorithm and SVM to predict the score of the test essays. </w:t>
       </w:r>
     </w:p>
     <w:p>
@@ -918,7 +1106,33 @@
         <w:rPr>
           <w:b w:val="0"/>
         </w:rPr>
-        <w:t>We also used a dummy regressor (predicting the mean of the training data) as a baseline to make sure that our models are actually doing something.</w:t>
+        <w:t xml:space="preserve">We also used a dummy </w:t>
+      </w:r>
+      <w:proofErr w:type="spellStart"/>
+      <w:r>
+        <w:rPr>
+          <w:b w:val="0"/>
+        </w:rPr>
+        <w:t>regressor</w:t>
+      </w:r>
+      <w:proofErr w:type="spellEnd"/>
+      <w:r>
+        <w:rPr>
+          <w:b w:val="0"/>
+        </w:rPr>
+        <w:t xml:space="preserve"> (predicting the </w:t>
+      </w:r>
+      <w:r>
+        <w:rPr>
+          <w:b w:val="0"/>
+        </w:rPr>
+        <w:t>median</w:t>
+      </w:r>
+      <w:r>
+        <w:rPr>
+          <w:b w:val="0"/>
+        </w:rPr>
+        <w:t xml:space="preserve"> of the training data) as a baseline to make sure that our models are actually doing something.</w:t>
       </w:r>
     </w:p>
     <w:p>
@@ -978,7 +1192,7 @@
         <mc:AlternateContent>
           <mc:Choice Requires="wpg">
             <w:drawing>
-              <wp:anchor distT="0" distB="0" distL="114300" distR="114300" simplePos="0" relativeHeight="251670528" behindDoc="0" locked="0" layoutInCell="1" allowOverlap="1" wp14:anchorId="22E9E757" wp14:editId="21A045C2">
+              <wp:anchor distT="0" distB="0" distL="114300" distR="114300" simplePos="0" relativeHeight="251670528" behindDoc="0" locked="0" layoutInCell="1" allowOverlap="1" wp14:anchorId="22E9E757" wp14:editId="3B9EA7B4">
                 <wp:simplePos x="0" y="0"/>
                 <wp:positionH relativeFrom="column">
                   <wp:posOffset>3200400</wp:posOffset>
@@ -1128,10 +1342,33 @@
           <mc:Fallback>
             <w:pict>
               <v:group id="Group 20" o:spid="_x0000_s1032" style="position:absolute;left:0;text-align:left;margin-left:252pt;margin-top:83.65pt;width:233.6pt;height:166.25pt;z-index:251670528;mso-height-relative:margin" coordsize="2966720,2111375" o:gfxdata="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">
+                <v:shapetype id="_x0000_t75" coordsize="21600,21600" o:spt="75" o:preferrelative="t" path="m@4@5l@4@11@9@11@9@5xe" filled="f" stroked="f">
+                  <v:stroke joinstyle="miter"/>
+                  <v:formulas>
+                    <v:f eqn="if lineDrawn pixelLineWidth 0"/>
+                    <v:f eqn="sum @0 1 0"/>
+                    <v:f eqn="sum 0 0 @1"/>
+                    <v:f eqn="prod @2 1 2"/>
+                    <v:f eqn="prod @3 21600 pixelWidth"/>
+                    <v:f eqn="prod @3 21600 pixelHeight"/>
+                    <v:f eqn="sum @0 0 1"/>
+                    <v:f eqn="prod @6 1 2"/>
+                    <v:f eqn="prod @7 21600 pixelWidth"/>
+                    <v:f eqn="sum @8 21600 0"/>
+                    <v:f eqn="prod @7 21600 pixelHeight"/>
+                    <v:f eqn="sum @10 21600 0"/>
+                  </v:formulas>
+                  <v:path o:extrusionok="f" gradientshapeok="t" o:connecttype="rect"/>
+                  <o:lock v:ext="edit" aspectratio="t"/>
+                </v:shapetype>
                 <v:shape id="Picture 12" o:spid="_x0000_s1033" type="#_x0000_t75" alt="Macintosh HD:Users:thomasaeyo:Desktop:CS4780:Automated-Essay-Scoring:ICML:323.png" style="position:absolute;width:2966720;height:1981200;visibility:visible;mso-wrap-style:square" o:gfxdata="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">
                   <v:imagedata r:id="rId14" o:title="323.png"/>
                   <v:path arrowok="t"/>
                 </v:shape>
+                <v:shapetype id="_x0000_t202" coordsize="21600,21600" o:spt="202" path="m0,0l0,21600,21600,21600,21600,0xe">
+                  <v:stroke joinstyle="miter"/>
+                  <v:path gradientshapeok="t" o:connecttype="rect"/>
+                </v:shapetype>
                 <v:shape id="Text Box 13" o:spid="_x0000_s1034" type="#_x0000_t202" style="position:absolute;left:114300;top:1882775;width:2830195;height:228600;visibility:visible;mso-wrap-style:square;v-text-anchor:top" o:gfxdata="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" filled="f" stroked="f">
                   <v:textbox inset="0,0,0,0">
                     <w:txbxContent>
@@ -1214,6 +1451,12 @@
         </w:rPr>
         <w:t xml:space="preserve">Also, after trying different methods in order to improve the LDA result, we looked through the word distribution for each topic in order to see if the topical coherence increased.  </w:t>
       </w:r>
+      <w:r>
+        <w:rPr>
+          <w:b w:val="0"/>
+        </w:rPr>
+        <w:t>This didn’t take that much time as each topic contained around 10-20 words.</w:t>
+      </w:r>
     </w:p>
     <w:p>
       <w:pPr>
@@ -1271,15 +1514,15 @@
         <mc:AlternateContent>
           <mc:Choice Requires="wpg">
             <w:drawing>
-              <wp:anchor distT="0" distB="0" distL="114300" distR="114300" simplePos="0" relativeHeight="251673600" behindDoc="0" locked="0" layoutInCell="1" allowOverlap="1" wp14:anchorId="1DF9D693" wp14:editId="46722405">
+              <wp:anchor distT="0" distB="0" distL="114300" distR="114300" simplePos="0" relativeHeight="251673600" behindDoc="0" locked="0" layoutInCell="1" allowOverlap="1" wp14:anchorId="1DF9D693" wp14:editId="69FFF780">
                 <wp:simplePos x="0" y="0"/>
                 <wp:positionH relativeFrom="column">
                   <wp:posOffset>3200400</wp:posOffset>
                 </wp:positionH>
                 <wp:positionV relativeFrom="paragraph">
-                  <wp:posOffset>135255</wp:posOffset>
+                  <wp:posOffset>5080</wp:posOffset>
                 </wp:positionV>
-                <wp:extent cx="2966720" cy="2171700"/>
+                <wp:extent cx="2966720" cy="2273300"/>
                 <wp:effectExtent l="0" t="0" r="5080" b="12700"/>
                 <wp:wrapTopAndBottom/>
                 <wp:docPr id="21" name="Group 21"/>
@@ -1291,9 +1534,9 @@
                       <wpg:grpSpPr>
                         <a:xfrm>
                           <a:off x="0" y="0"/>
-                          <a:ext cx="2966720" cy="2171700"/>
-                          <a:chOff x="0" y="0"/>
-                          <a:chExt cx="2966720" cy="2171700"/>
+                          <a:ext cx="2966720" cy="2273300"/>
+                          <a:chOff x="0" y="-101600"/>
+                          <a:chExt cx="2966720" cy="2273300"/>
                         </a:xfrm>
                       </wpg:grpSpPr>
                       <pic:pic xmlns:pic="http://schemas.openxmlformats.org/drawingml/2006/picture">
@@ -1318,7 +1561,7 @@
                         </pic:blipFill>
                         <pic:spPr bwMode="auto">
                           <a:xfrm>
-                            <a:off x="0" y="0"/>
+                            <a:off x="0" y="-101600"/>
                             <a:ext cx="2966720" cy="1981200"/>
                           </a:xfrm>
                           <a:prstGeom prst="rect">
@@ -1420,8 +1663,8 @@
           </mc:Choice>
           <mc:Fallback>
             <w:pict>
-              <v:group id="Group 21" o:spid="_x0000_s1035" style="position:absolute;left:0;text-align:left;margin-left:252pt;margin-top:10.65pt;width:233.6pt;height:171pt;z-index:251673600;mso-height-relative:margin" coordsize="2966720,2171700" o:gfxdata="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">
-                <v:shape id="Picture 14" o:spid="_x0000_s1036" type="#_x0000_t75" alt="Macintosh HD:Users:thomasaeyo:Desktop:CS4780:Automated-Essay-Scoring:ICML:324.png" style="position:absolute;width:2966720;height:1981200;visibility:visible;mso-wrap-style:square" o:gfxdata="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">
+              <v:group id="Group 21" o:spid="_x0000_s1035" style="position:absolute;left:0;text-align:left;margin-left:252pt;margin-top:.4pt;width:233.6pt;height:179pt;z-index:251673600;mso-height-relative:margin" coordorigin=",-101600" coordsize="2966720,2273300" o:gfxdata="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">
+                <v:shape id="Picture 14" o:spid="_x0000_s1036" type="#_x0000_t75" alt="Macintosh HD:Users:thomasaeyo:Desktop:CS4780:Automated-Essay-Scoring:ICML:324.png" style="position:absolute;top:-101600;width:2966720;height:1981200;visibility:visible;mso-wrap-style:square" o:gfxdata="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">
                   <v:imagedata r:id="rId16" o:title="324.png"/>
                   <v:path arrowok="t"/>
                 </v:shape>
@@ -1511,6 +1754,18 @@
           <w:ilvl w:val="0"/>
           <w:numId w:val="0"/>
         </w:numPr>
+        <w:rPr>
+          <w:b w:val="0"/>
+        </w:rPr>
+      </w:pPr>
+    </w:p>
+    <w:p>
+      <w:pPr>
+        <w:pStyle w:val="ICML2ndLevelHeading"/>
+        <w:numPr>
+          <w:ilvl w:val="0"/>
+          <w:numId w:val="0"/>
+        </w:numPr>
       </w:pPr>
       <w:r>
         <w:rPr>
@@ -1528,7 +1783,21 @@
         <w:rPr>
           <w:b w:val="0"/>
         </w:rPr>
-        <w:t xml:space="preserve"> was used as a baseline for comparison. Figure 3.2.1 shows the accuracy of KNN and SVM for different groups of features. Figure 3.2.2 shows the percentage improvement in root mean squared error when compared to using statistical features only. Figure 3.2.4 represents the distribution of errors for essay 1, the distributions were similar for the other essays. </w:t>
+        <w:t xml:space="preserve"> was used as a baseline for comparison. Figure 3.2.1 shows the accuracy of KNN and SVM for different groups of features. Figure 3.2.2 shows the percentage improvement in root mean squared error when compared to using statistical features only. Figure 3.2.4 represents the distribution of errors for essay </w:t>
+      </w:r>
+      <w:proofErr w:type="gramStart"/>
+      <w:r>
+        <w:rPr>
+          <w:b w:val="0"/>
+        </w:rPr>
+        <w:t>1,</w:t>
+      </w:r>
+      <w:proofErr w:type="gramEnd"/>
+      <w:r>
+        <w:rPr>
+          <w:b w:val="0"/>
+        </w:rPr>
+        <w:t xml:space="preserve"> the distributions were similar for the other essays. </w:t>
       </w:r>
     </w:p>
     <w:p>
@@ -1541,7 +1810,31 @@
     </w:p>
     <w:p>
       <w:r>
-        <w:t xml:space="preserve">Overall, the combination of all three components, essay statistics, tf-idf vectors, and topic distribution through LDA, performed the best when used with SVM regression prediction. Interestingly, essay statistics alone provided much of the predictive power of our model. Figure 3.2.2 shows that for KNN regression, the addition of tf-idf and topical analysis contributed very little to the overall accuracy. Although the addition of tf-idf and topics improved accuracy significantly for SVM, statistics still provided very impressive predictions as seen in Figure 3.2.1. </w:t>
+        <w:t xml:space="preserve">Overall, the combination of all three components, essay statistics, </w:t>
+      </w:r>
+      <w:proofErr w:type="spellStart"/>
+      <w:r>
+        <w:t>tf-idf</w:t>
+      </w:r>
+      <w:proofErr w:type="spellEnd"/>
+      <w:r>
+        <w:t xml:space="preserve"> vectors, and topic distribution through LDA, performed the best when used with SVM regression prediction. Interestingly, essay statistics alone provided much of the predictive power of our model. Figure 3.2.2 shows that for KNN regression, the addition of </w:t>
+      </w:r>
+      <w:proofErr w:type="spellStart"/>
+      <w:r>
+        <w:t>tf-idf</w:t>
+      </w:r>
+      <w:proofErr w:type="spellEnd"/>
+      <w:r>
+        <w:t xml:space="preserve"> and topical analysis contributed very little to the overall accuracy. Although the addition of </w:t>
+      </w:r>
+      <w:proofErr w:type="spellStart"/>
+      <w:r>
+        <w:t>tf-idf</w:t>
+      </w:r>
+      <w:proofErr w:type="spellEnd"/>
+      <w:r>
+        <w:t xml:space="preserve"> and topics improved accuracy significantly for SVM, statistics still provided very impressive predictions as seen in Figure 3.2.1. </w:t>
       </w:r>
     </w:p>
     <w:p>
@@ -1704,16 +1997,7 @@
                                   <w:b w:val="0"/>
                                   <w:sz w:val="18"/>
                                 </w:rPr>
-                                <w:t xml:space="preserve">Word Count Trend of </w:t>
-                              </w:r>
-                              <w:bookmarkStart w:id="0" w:name="_GoBack"/>
-                              <w:bookmarkEnd w:id="0"/>
-                              <w:r>
-                                <w:rPr>
-                                  <w:b w:val="0"/>
-                                  <w:sz w:val="18"/>
-                                </w:rPr>
-                                <w:t>Set 7</w:t>
+                                <w:t>Word Count Trend of Set 7</w:t>
                               </w:r>
                             </w:p>
                             <w:p>
@@ -1844,12 +2128,28 @@
     </w:p>
     <w:p>
       <w:r>
-        <w:t>On the other hand, LDA was not as effective as we initially conjectured. In most of the essay sets, LDA vector had the highest mean square error and mean absolute error among other single component vectors. This may in part due to the way we pre-generated the topics. We used each essay set as a corpus to generate a list of topics. However, most of these topics did not make an intuitive sense. Thus, the topic distribution was not doing its job of representing each essay as a collection of logically sound topics, but instead, it was serving a similar purpose as tf-idf, coming up with the relative weight of each word in an essay to the corpus.</w:t>
-      </w:r>
-    </w:p>
-    <w:p>
-      <w:r>
-        <w:t>Generally, SVM showed better accuracy results than KNN did. This is due to high dimensionality and sparseness of the vector. Vector representation using tf-idf and LDA returned a large number of features (~10000) and high proportion of nonzero entries. As a result, the distance between each vectors all resulted in similar values, and thus KNN was not as effective.</w:t>
+        <w:t xml:space="preserve">On the other hand, LDA was not as effective as we initially conjectured. In most of the essay sets, LDA vector had the highest mean square error and mean absolute error among other single component vectors. This may in part due to the way we pre-generated the topics. We used each essay set as a corpus to generate a list of topics. However, most of these topics did not make an intuitive sense. Thus, the topic distribution was not doing its job of representing each essay as a collection of logically sound topics, but instead, it was serving a similar purpose as </w:t>
+      </w:r>
+      <w:proofErr w:type="spellStart"/>
+      <w:r>
+        <w:t>tf-idf</w:t>
+      </w:r>
+      <w:proofErr w:type="spellEnd"/>
+      <w:r>
+        <w:t>, coming up with the relative weight of each word in an essay to the corpus.</w:t>
+      </w:r>
+    </w:p>
+    <w:p>
+      <w:r>
+        <w:t xml:space="preserve">Generally, SVM showed better accuracy results than KNN did. This is due to high dimensionality and sparseness of the vector. Vector representation using </w:t>
+      </w:r>
+      <w:proofErr w:type="spellStart"/>
+      <w:r>
+        <w:t>tf-idf</w:t>
+      </w:r>
+      <w:proofErr w:type="spellEnd"/>
+      <w:r>
+        <w:t xml:space="preserve"> and LDA returned a large number of features (~10000) and high proportion of nonzero entries. As a result, the distance between each vectors all resulted in similar values, and thus KNN was not as effective.</w:t>
       </w:r>
     </w:p>
     <w:p>
@@ -1882,7 +2182,23 @@
           <w:b w:val="0"/>
           <w:sz w:val="20"/>
         </w:rPr>
-        <w:t>ETS uses an automated essay scoring machine called E-rater to score standardized TOEFL essays. It builds new models for each essay prompt by evaluating 270 training essays, and extracts relevant features based on the predictive feature set obtained by linear regression. Its scores for essays exactly match wit</w:t>
+        <w:t xml:space="preserve">ETS uses an automated </w:t>
+      </w:r>
+      <w:proofErr w:type="gramStart"/>
+      <w:r>
+        <w:rPr>
+          <w:b w:val="0"/>
+          <w:sz w:val="20"/>
+        </w:rPr>
+        <w:t>essay scoring</w:t>
+      </w:r>
+      <w:proofErr w:type="gramEnd"/>
+      <w:r>
+        <w:rPr>
+          <w:b w:val="0"/>
+          <w:sz w:val="20"/>
+        </w:rPr>
+        <w:t xml:space="preserve"> machine called E-rater to score standardized TOEFL essays. It builds new models for each essay prompt by evaluating 270 training essays, and extracts relevant features based on the predictive feature set obtained by linear regression. Its scores for essays exactly match wit</w:t>
       </w:r>
       <w:r>
         <w:rPr>
@@ -2200,12 +2516,21 @@
           </mc:Fallback>
         </mc:AlternateContent>
       </w:r>
+      <w:proofErr w:type="spellStart"/>
       <w:r>
         <w:rPr>
           <w:b w:val="0"/>
           <w:sz w:val="20"/>
         </w:rPr>
-        <w:t>EdX, a massive open online course developed by Harvard and the Massachusetts Institute of Technology, also incorporates an automated essay scorer called Discern. It requires human graders to grade 100 essays by hand to use the essays as training examples [2].</w:t>
+        <w:t>EdX</w:t>
+      </w:r>
+      <w:proofErr w:type="spellEnd"/>
+      <w:r>
+        <w:rPr>
+          <w:b w:val="0"/>
+          <w:sz w:val="20"/>
+        </w:rPr>
+        <w:t>, a massive open online course developed by Harvard and the Massachusetts Institute of Technology, also incorporates an automated essay scorer called Discern. It requires human graders to grade 100 essays by hand to use the essays as training examples [2].</w:t>
       </w:r>
     </w:p>
     <w:p>
@@ -2231,7 +2556,21 @@
         <w:rPr>
           <w:b w:val="0"/>
         </w:rPr>
-        <w:t>One major problem that we have in our current methods is that the order of words in essays is not taken into account. Since each essay’s score is calculated using tf-idf, essay statistics like number of words, and topic distribution, it is not possible for the current model to recognize difference between two essays that are vastly different but have the same bag of words. In order to mitigate this problem, it is necessary to take the order of words in essays into account. We can use the order of part of speech tags in essays as another feature when classifying. Then, the similarity function will be able to recognize the difference between two essays that have the same words in different orders.</w:t>
+        <w:t xml:space="preserve">One major problem that we have in our current methods is that the order of words in essays is not taken into account. Since each essay’s score is calculated using </w:t>
+      </w:r>
+      <w:proofErr w:type="spellStart"/>
+      <w:r>
+        <w:rPr>
+          <w:b w:val="0"/>
+        </w:rPr>
+        <w:t>tf-idf</w:t>
+      </w:r>
+      <w:proofErr w:type="spellEnd"/>
+      <w:r>
+        <w:rPr>
+          <w:b w:val="0"/>
+        </w:rPr>
+        <w:t>, essay statistics like number of words, and topic distribution, it is not possible for the current model to recognize difference between two essays that are vastly different but have the same bag of words. In order to mitigate this problem, it is necessary to take the order of words in essays into account. We can use the order of part of speech tags in essays as another feature when classifying. Then, the similarity function will be able to recognize the difference between two essays that have the same words in different orders.</w:t>
       </w:r>
     </w:p>
     <w:p>
@@ -2249,7 +2588,21 @@
         <w:rPr>
           <w:b w:val="0"/>
         </w:rPr>
-        <w:t>Another issue with the current setting is that the number of essays in each essay set is too small(~1500 train examples) to train a good LDA model. Because of this issue, there wasn’t that much coherency in the topics that we acquired. The topic distribution of an essay extracted by using the model is less effective than other features when predicting the score, especially for the less-complicated essays that are in the first and second essay sets, which can be seen in figure 3.2.1.</w:t>
+        <w:t xml:space="preserve">Another issue with the current setting is that the number of essays in each essay set is too </w:t>
+      </w:r>
+      <w:proofErr w:type="gramStart"/>
+      <w:r>
+        <w:rPr>
+          <w:b w:val="0"/>
+        </w:rPr>
+        <w:t>small(</w:t>
+      </w:r>
+      <w:proofErr w:type="gramEnd"/>
+      <w:r>
+        <w:rPr>
+          <w:b w:val="0"/>
+        </w:rPr>
+        <w:t>~1500 train examples) to train a good LDA model. Because of this issue, there wasn’t that much coherency in the topics that we acquired. The topic distribution of an essay extracted by using the model is less effective than other features when predicting the score, especially for the less-complicated essays that are in the first and second essay sets, which can be seen in figure 3.2.1.</w:t>
       </w:r>
     </w:p>
     <w:p>
@@ -2267,7 +2620,35 @@
         <w:rPr>
           <w:b w:val="0"/>
         </w:rPr>
-        <w:t>To fix the problem of not having enough essays in each essay set, we obtained pre-trained model for “word2vec” that were trained on a corpus of Google News dataset, with about 100 billion words: this model used deep learning with the idea of continuous bag of words and skipgram architecture, allowing us to calculate similarity measure between two sets of words. The model consists of 300-dimensional vectors for 3 million words and phrases. Viewing each essay as a set of words and using the similarity function given by the model, we implemented KNN. With this model, the mean square error and mean absolute error came out to be (1.175, 2.40) on essay set 1 and (4.12, 26.22) on essay set 8, which was still worse than our current model. In future, we can also train another LDA model that uses a big corpus like Google News or the entire English wikipedia and see if it predicts better than the other model. It would also be ideal to have more essays collected for each essay set so that the topic distributions drawn from the corpus can represent an essay more clearly.</w:t>
+        <w:t xml:space="preserve">To fix the problem of not having enough essays in each essay set, we obtained pre-trained model for “word2vec” that were trained on a corpus of Google News dataset, with about 100 billion words: this model used deep learning with the idea of continuous bag of words and </w:t>
+      </w:r>
+      <w:proofErr w:type="spellStart"/>
+      <w:r>
+        <w:rPr>
+          <w:b w:val="0"/>
+        </w:rPr>
+        <w:t>skipgram</w:t>
+      </w:r>
+      <w:proofErr w:type="spellEnd"/>
+      <w:r>
+        <w:rPr>
+          <w:b w:val="0"/>
+        </w:rPr>
+        <w:t xml:space="preserve"> architecture, allowing us to calculate similarity measure between two sets of words. The model consists of 300-dimensional vectors for 3 million words and phrases. Viewing each essay as a set of words and using the similarity function given by the model, we implemented KNN. With this model, the mean square error and mean absolute error came out to be (1.175, 2.40) on essay set 1 and (4.12, 26.22) on essay set 8, which was still worse than our current model. In future, we can also train another LDA model that uses a big corpus like Google News or the entire English </w:t>
+      </w:r>
+      <w:proofErr w:type="spellStart"/>
+      <w:r>
+        <w:rPr>
+          <w:b w:val="0"/>
+        </w:rPr>
+        <w:t>wikipedia</w:t>
+      </w:r>
+      <w:proofErr w:type="spellEnd"/>
+      <w:r>
+        <w:rPr>
+          <w:b w:val="0"/>
+        </w:rPr>
+        <w:t xml:space="preserve"> and see if it predicts better than the other model. It would also be ideal to have more essays collected for each essay set so that the topic distributions drawn from the corpus can represent an essay more clearly.</w:t>
       </w:r>
     </w:p>
     <w:p>
@@ -2293,7 +2674,35 @@
         <w:rPr>
           <w:b w:val="0"/>
         </w:rPr>
-        <w:t xml:space="preserve">Overall, using a combination of statistics, tf-idf and topical features, we were able to predict essay scores with significantly higher accuracy than the baseline of predicting the median. Observing how well the features did separately, however, provided interesting insight into the strong predictive abilities of statistics on essays and the difficulties with using LDA for topical distributions. The corpus of essays themselves turned out to be a poor source of topics mainly because it was too small so a larger separate corpus was used. Still, LDA topics did not improve accuracy when combined with tf-idf features suggesting they ultimately represented similar information. Looking forward, more structural features could add greater diversity to the features used and potentially improve predictions. </w:t>
+        <w:t xml:space="preserve">Overall, using a combination of statistics, </w:t>
+      </w:r>
+      <w:proofErr w:type="spellStart"/>
+      <w:r>
+        <w:rPr>
+          <w:b w:val="0"/>
+        </w:rPr>
+        <w:t>tf-idf</w:t>
+      </w:r>
+      <w:proofErr w:type="spellEnd"/>
+      <w:r>
+        <w:rPr>
+          <w:b w:val="0"/>
+        </w:rPr>
+        <w:t xml:space="preserve"> and topical features, we were able to predict essay scores with significantly higher accuracy than the baseline of predicting the median. Observing how well the features did separately, however, provided interesting insight into the strong predictive abilities of statistics on essays and the difficulties with using LDA for topical distributions. The corpus of essays themselves turned out to be a poor source of topics mainly because it was too small so a larger separate corpus was used. Still, LDA topics did not improve accuracy when combined with </w:t>
+      </w:r>
+      <w:proofErr w:type="spellStart"/>
+      <w:r>
+        <w:rPr>
+          <w:b w:val="0"/>
+        </w:rPr>
+        <w:t>tf-idf</w:t>
+      </w:r>
+      <w:proofErr w:type="spellEnd"/>
+      <w:r>
+        <w:rPr>
+          <w:b w:val="0"/>
+        </w:rPr>
+        <w:t xml:space="preserve"> features suggesting they ultimately represented similar information. Looking forward, more structural features could add greater diversity to the features used and potentially improve predictions. </w:t>
       </w:r>
     </w:p>
     <w:p>
@@ -2970,6 +3379,7 @@
   <w:style w:type="character" w:default="1" w:styleId="DefaultParagraphFont">
     <w:name w:val="Default Paragraph Font"/>
     <w:uiPriority w:val="1"/>
+    <w:semiHidden/>
     <w:unhideWhenUsed/>
   </w:style>
   <w:style w:type="table" w:default="1" w:styleId="TableNormal">
@@ -3463,6 +3873,7 @@
   <w:style w:type="character" w:default="1" w:styleId="DefaultParagraphFont">
     <w:name w:val="Default Paragraph Font"/>
     <w:uiPriority w:val="1"/>
+    <w:semiHidden/>
     <w:unhideWhenUsed/>
   </w:style>
   <w:style w:type="table" w:default="1" w:styleId="TableNormal">
@@ -4109,7 +4520,7 @@
 </file>
 
 <file path=customXml/itemProps1.xml><?xml version="1.0" encoding="utf-8"?>
-<ds:datastoreItem xmlns:ds="http://schemas.openxmlformats.org/officeDocument/2006/customXml" ds:itemID="{8C33526C-4CE8-C749-AC3A-139F51F62FDF}">
+<ds:datastoreItem xmlns:ds="http://schemas.openxmlformats.org/officeDocument/2006/customXml" ds:itemID="{4A2D6504-DDA1-674C-8B07-4D1A6668B9BA}">
   <ds:schemaRefs>
     <ds:schemaRef ds:uri="http://schemas.openxmlformats.org/officeDocument/2006/bibliography"/>
   </ds:schemaRefs>

</xml_diff>